<commit_message>
Add cpp 1,2 and ALU articles
</commit_message>
<xml_diff>
--- a/CPP/CppIntro.docx
+++ b/CPP/CppIntro.docx
@@ -361,23 +361,6 @@
         </w:rPr>
         <w:t>不要被它困扰。</w:t>
       </w:r>
-      <w:r>
-        <w:rPr>
-          <w:rFonts w:hint="eastAsia"/>
-          <w:b/>
-          <w:sz w:val="15"/>
-          <w:szCs w:val="15"/>
-        </w:rPr>
-        <w:t>后面的</w:t>
-      </w:r>
-      <w:r>
-        <w:rPr>
-          <w:b/>
-          <w:sz w:val="15"/>
-          <w:szCs w:val="15"/>
-        </w:rPr>
-        <w:t>代码展示会</w:t>
-      </w:r>
     </w:p>
     <w:p>
       <w:pPr>
@@ -541,11 +524,6 @@
       <w:pPr>
         <w:ind w:firstLine="420"/>
       </w:pPr>
-    </w:p>
-    <w:p>
-      <w:pPr>
-        <w:ind w:firstLine="420"/>
-      </w:pPr>
       <w:r>
         <w:rPr>
           <w:rFonts w:ascii="Menlo" w:eastAsiaTheme="minorEastAsia" w:hAnsi="Menlo" w:cs="Menlo"/>
@@ -670,6 +648,26 @@
           <w:rFonts w:hint="eastAsia"/>
         </w:rPr>
         <w:t>::cout</w:t>
+      </w:r>
+      <w:r>
+        <w:rPr>
+          <w:rFonts w:hint="eastAsia"/>
+        </w:rPr>
+        <w:t>，</w:t>
+      </w:r>
+      <w:r>
+        <w:t>即标准</w:t>
+      </w:r>
+      <w:r>
+        <w:rPr>
+          <w:rFonts w:hint="eastAsia"/>
+        </w:rPr>
+        <w:t>字符</w:t>
+      </w:r>
+      <w:bookmarkStart w:id="0" w:name="_GoBack"/>
+      <w:bookmarkEnd w:id="0"/>
+      <w:r>
+        <w:t>输出设备</w:t>
       </w:r>
       <w:r>
         <w:t>.</w:t>
@@ -1783,8 +1781,6 @@
       <w:pPr>
         <w:pStyle w:val="Heading2"/>
       </w:pPr>
-      <w:bookmarkStart w:id="0" w:name="_GoBack"/>
-      <w:bookmarkEnd w:id="0"/>
       <w:r>
         <w:rPr>
           <w:rFonts w:hint="eastAsia"/>
@@ -2640,9 +2636,6 @@
     <w:p>
       <w:pPr>
         <w:pStyle w:val="Heading2"/>
-        <w:rPr>
-          <w:rFonts w:hint="eastAsia"/>
-        </w:rPr>
       </w:pPr>
       <w:r>
         <w:t>W</w:t>
@@ -4673,7 +4666,7 @@
 </file>
 
 <file path=customXml/itemProps1.xml><?xml version="1.0" encoding="utf-8"?>
-<ds:datastoreItem xmlns:ds="http://schemas.openxmlformats.org/officeDocument/2006/customXml" ds:itemID="{FF25AC8C-B75F-4628-A917-8A3C5ABF4D16}">
+<ds:datastoreItem xmlns:ds="http://schemas.openxmlformats.org/officeDocument/2006/customXml" ds:itemID="{75E14EE4-BCA5-45B8-8DDA-727F380A0B63}">
   <ds:schemaRefs>
     <ds:schemaRef ds:uri="http://schemas.openxmlformats.org/officeDocument/2006/bibliography"/>
   </ds:schemaRefs>

</xml_diff>